<commit_message>
formatting and report complete
</commit_message>
<xml_diff>
--- a/15 - Spike - Agent Marksmanship/Spike Report 15.docx
+++ b/15 - Spike - Agent Marksmanship/Spike Report 15.docx
@@ -27,7 +27,7 @@
         <w:rPr>
           <w:rStyle w:val="SubtleReference"/>
         </w:rPr>
-        <w:t>4</w:t>
+        <w:t>5</w:t>
       </w:r>
       <w:r>
         <w:rPr>
@@ -57,7 +57,7 @@
         <w:rPr>
           <w:rStyle w:val="SubtleReference"/>
         </w:rPr>
-        <w:t>Emergent Group Behaviour</w:t>
+        <w:t>Agent Marksmanship</w:t>
       </w:r>
     </w:p>
     <w:p>
@@ -133,122 +133,119 @@
         <w:rPr>
           <w:rStyle w:val="SubtleReference"/>
         </w:rPr>
-        <w:t xml:space="preserve">Create a group agent steering behaviour simulation that is able to demonstrate distinct modes of emergent </w:t>
-      </w:r>
-      <w:proofErr w:type="gramStart"/>
-      <w:r>
-        <w:rPr>
-          <w:rStyle w:val="SubtleReference"/>
-        </w:rPr>
-        <w:t>group</w:t>
-      </w:r>
-      <w:proofErr w:type="gramEnd"/>
-    </w:p>
-    <w:p>
-      <w:pPr>
-        <w:rPr>
-          <w:rStyle w:val="SubtleReference"/>
-        </w:rPr>
-      </w:pPr>
-      <w:r>
-        <w:rPr>
-          <w:rStyle w:val="SubtleReference"/>
-        </w:rPr>
-        <w:t>behaviour. In particular, the simulation must:</w:t>
-      </w:r>
-    </w:p>
-    <w:p>
-      <w:pPr>
-        <w:rPr>
-          <w:rStyle w:val="SubtleReference"/>
-        </w:rPr>
-      </w:pPr>
-      <w:r>
-        <w:rPr>
-          <w:rStyle w:val="SubtleReference"/>
-        </w:rPr>
-        <w:t xml:space="preserve">• Include cohesion, </w:t>
-      </w:r>
-      <w:proofErr w:type="gramStart"/>
-      <w:r>
-        <w:rPr>
-          <w:rStyle w:val="SubtleReference"/>
-        </w:rPr>
-        <w:t>separation</w:t>
-      </w:r>
-      <w:proofErr w:type="gramEnd"/>
-      <w:r>
-        <w:rPr>
-          <w:rStyle w:val="SubtleReference"/>
-        </w:rPr>
-        <w:t xml:space="preserve"> and alignment steering behaviours</w:t>
-      </w:r>
-    </w:p>
-    <w:p>
-      <w:pPr>
-        <w:rPr>
-          <w:rStyle w:val="SubtleReference"/>
-        </w:rPr>
-      </w:pPr>
-      <w:r>
-        <w:rPr>
-          <w:rStyle w:val="SubtleReference"/>
-        </w:rPr>
-        <w:t>• Include basic wandering behaviours</w:t>
-      </w:r>
-    </w:p>
-    <w:p>
-      <w:pPr>
-        <w:rPr>
-          <w:rStyle w:val="SubtleReference"/>
-        </w:rPr>
-      </w:pPr>
-      <w:r>
-        <w:rPr>
-          <w:rStyle w:val="SubtleReference"/>
-        </w:rPr>
-        <w:t xml:space="preserve">• Use a </w:t>
-      </w:r>
-      <w:proofErr w:type="gramStart"/>
-      <w:r>
-        <w:rPr>
-          <w:rStyle w:val="SubtleReference"/>
-        </w:rPr>
-        <w:t>weighted-sum</w:t>
-      </w:r>
-      <w:proofErr w:type="gramEnd"/>
-      <w:r>
-        <w:rPr>
-          <w:rStyle w:val="SubtleReference"/>
-        </w:rPr>
-        <w:t xml:space="preserve"> to combine all steering behaviours</w:t>
-      </w:r>
-    </w:p>
-    <w:p>
-      <w:pPr>
-        <w:rPr>
-          <w:rStyle w:val="SubtleReference"/>
-        </w:rPr>
-      </w:pPr>
-      <w:r>
-        <w:rPr>
-          <w:rStyle w:val="SubtleReference"/>
-        </w:rPr>
-        <w:t>• Support the adjustment of parameters for each steering force while running</w:t>
-      </w:r>
-    </w:p>
-    <w:p>
-      <w:pPr>
-        <w:rPr>
-          <w:rStyle w:val="SubtleReference"/>
-        </w:rPr>
-      </w:pPr>
-      <w:r>
-        <w:rPr>
-          <w:rStyle w:val="SubtleReference"/>
-        </w:rPr>
-        <w:t>• Spike outcome report and working code (with key instructions).</w:t>
-      </w:r>
+        <w:t>Create an agent targeting simulation with:</w:t>
+      </w:r>
+    </w:p>
+    <w:p>
+      <w:pPr>
+        <w:rPr>
+          <w:rStyle w:val="SubtleReference"/>
+        </w:rPr>
+      </w:pPr>
+      <w:r>
+        <w:rPr>
+          <w:rStyle w:val="SubtleReference"/>
+        </w:rPr>
+        <w:t>(a) an attacking agent (can be stationary),</w:t>
+      </w:r>
+    </w:p>
+    <w:p>
+      <w:pPr>
+        <w:rPr>
+          <w:rStyle w:val="SubtleReference"/>
+        </w:rPr>
+      </w:pPr>
+      <w:r>
+        <w:rPr>
+          <w:rStyle w:val="SubtleReference"/>
+        </w:rPr>
+        <w:t>(b) a moving target agent (can simply move between two-way points), and</w:t>
+      </w:r>
+    </w:p>
+    <w:p>
+      <w:pPr>
+        <w:rPr>
+          <w:rStyle w:val="SubtleReference"/>
+        </w:rPr>
+      </w:pPr>
+      <w:r>
+        <w:rPr>
+          <w:rStyle w:val="SubtleReference"/>
+        </w:rPr>
+        <w:t>(c) a selection of weapons that can fire projectiles with different properties.</w:t>
+      </w:r>
+    </w:p>
+    <w:p>
+      <w:pPr>
+        <w:rPr>
+          <w:rStyle w:val="SubtleReference"/>
+        </w:rPr>
+      </w:pPr>
+      <w:r>
+        <w:rPr>
+          <w:rStyle w:val="SubtleReference"/>
+        </w:rPr>
+        <w:t>Be able to demonstrate that the attacking agent that can successfully target (hit) with different weapon properties:</w:t>
+      </w:r>
+    </w:p>
+    <w:p>
+      <w:pPr>
+        <w:rPr>
+          <w:rStyle w:val="SubtleReference"/>
+        </w:rPr>
+      </w:pPr>
+      <w:r>
+        <w:rPr>
+          <w:rStyle w:val="SubtleReference"/>
+        </w:rPr>
+        <w:t>(a) Fast moving accurate projectile. (Rifle)</w:t>
+      </w:r>
+    </w:p>
+    <w:p>
+      <w:pPr>
+        <w:rPr>
+          <w:rStyle w:val="SubtleReference"/>
+        </w:rPr>
+      </w:pPr>
+      <w:r>
+        <w:rPr>
+          <w:rStyle w:val="SubtleReference"/>
+        </w:rPr>
+        <w:t>(b) Slow moving accurate projectile. (Rocket)</w:t>
+      </w:r>
+    </w:p>
+    <w:p>
+      <w:pPr>
+        <w:rPr>
+          <w:rStyle w:val="SubtleReference"/>
+        </w:rPr>
+      </w:pPr>
+      <w:r>
+        <w:rPr>
+          <w:rStyle w:val="SubtleReference"/>
+        </w:rPr>
+        <w:t>(c) Fast moving low accuracy projectile (Hand Gun)</w:t>
+      </w:r>
+    </w:p>
+    <w:p>
+      <w:pPr>
+        <w:rPr>
+          <w:rStyle w:val="SubtleReference"/>
+        </w:rPr>
+      </w:pPr>
+      <w:r>
+        <w:rPr>
+          <w:rStyle w:val="SubtleReference"/>
+        </w:rPr>
+        <w:t>(d) Slow moving low accuracy projectile (Hand grenade)</w:t>
+      </w:r>
+    </w:p>
+    <w:p>
+      <w:pPr>
+        <w:rPr>
+          <w:rStyle w:val="SubtleReference"/>
+        </w:rPr>
+      </w:pPr>
     </w:p>
     <w:p>
       <w:pPr>
@@ -325,14 +322,12 @@
           <w:rStyle w:val="SubtleReference"/>
         </w:rPr>
       </w:pPr>
-      <w:proofErr w:type="spellStart"/>
       <w:r>
         <w:rPr>
           <w:rStyle w:val="SubtleReference"/>
         </w:rPr>
         <w:t>Pyglet</w:t>
       </w:r>
-      <w:proofErr w:type="spellEnd"/>
     </w:p>
     <w:p>
       <w:pPr>
@@ -375,6 +370,7 @@
       <w:r>
         <w:rPr>
           <w:b/>
+          <w:noProof/>
           <w:sz w:val="24"/>
         </w:rPr>
         <w:drawing>
@@ -441,16 +437,8 @@
         <w:rPr>
           <w:rStyle w:val="SubtleReference"/>
         </w:rPr>
-        <w:t xml:space="preserve">spike </w:t>
-      </w:r>
-      <w:proofErr w:type="gramStart"/>
-      <w:r>
-        <w:rPr>
-          <w:rStyle w:val="SubtleReference"/>
-        </w:rPr>
-        <w:t>13</w:t>
-      </w:r>
-      <w:proofErr w:type="gramEnd"/>
+        <w:t>spike 13</w:t>
+      </w:r>
     </w:p>
     <w:p>
       <w:pPr>
@@ -467,16 +455,14 @@
         <w:rPr>
           <w:rStyle w:val="SubtleReference"/>
         </w:rPr>
-        <w:t xml:space="preserve">Commented out hunter and circle creation code, as well as wander circle render and path render for ease of </w:t>
-      </w:r>
-      <w:proofErr w:type="gramStart"/>
-      <w:r>
-        <w:rPr>
-          <w:rStyle w:val="SubtleReference"/>
-        </w:rPr>
-        <w:t>use</w:t>
-      </w:r>
-      <w:proofErr w:type="gramEnd"/>
+        <w:t>Commented out circle creation cod</w:t>
+      </w:r>
+      <w:r>
+        <w:rPr>
+          <w:rStyle w:val="SubtleReference"/>
+        </w:rPr>
+        <w:t>e</w:t>
+      </w:r>
     </w:p>
     <w:p>
       <w:pPr>
@@ -493,30 +479,23 @@
         <w:rPr>
           <w:rStyle w:val="SubtleReference"/>
         </w:rPr>
-        <w:t xml:space="preserve">Added the 4 needed group functions of </w:t>
-      </w:r>
-      <w:proofErr w:type="spellStart"/>
-      <w:r>
-        <w:rPr>
-          <w:rStyle w:val="SubtleReference"/>
-        </w:rPr>
-        <w:t>tag_neighbour</w:t>
-      </w:r>
-      <w:proofErr w:type="spellEnd"/>
-      <w:r>
-        <w:rPr>
-          <w:rStyle w:val="SubtleReference"/>
-        </w:rPr>
-        <w:t xml:space="preserve">, separation, alignment and </w:t>
-      </w:r>
-      <w:proofErr w:type="gramStart"/>
-      <w:r>
-        <w:rPr>
-          <w:rStyle w:val="SubtleReference"/>
-        </w:rPr>
-        <w:t>cohesion</w:t>
-      </w:r>
-      <w:proofErr w:type="gramEnd"/>
+        <w:t>Created the patrol functionality with preplace patrol points and added a target agent set to patrol</w:t>
+      </w:r>
+    </w:p>
+    <w:p>
+      <w:pPr>
+        <w:pStyle w:val="ColorfulList-Accent11"/>
+        <w:ind w:left="360"/>
+        <w:rPr>
+          <w:rStyle w:val="SubtleReference"/>
+        </w:rPr>
+      </w:pPr>
+      <w:r>
+        <w:rPr>
+          <w:rStyle w:val="SubtleReference"/>
+        </w:rPr>
+        <w:t>Agent.py</w:t>
+      </w:r>
     </w:p>
     <w:p>
       <w:pPr>
@@ -531,10 +510,10 @@
           <w:rStyle w:val="SubtleReference"/>
         </w:rPr>
         <w:drawing>
-          <wp:inline distT="0" distB="0" distL="0" distR="0" wp14:anchorId="07AB6F84" wp14:editId="32415679">
-            <wp:extent cx="3086531" cy="1762371"/>
+          <wp:inline distT="0" distB="0" distL="0" distR="0" wp14:anchorId="5E55381B" wp14:editId="36C40CC0">
+            <wp:extent cx="5220429" cy="1876687"/>
             <wp:effectExtent l="0" t="0" r="0" b="9525"/>
-            <wp:docPr id="1846082909" name="Picture 1" descr="A computer screen shot of text&#10;&#10;Description automatically generated"/>
+            <wp:docPr id="230090156" name="Picture 1" descr="A computer code on a black background&#10;&#10;Description automatically generated"/>
             <wp:cNvGraphicFramePr>
               <a:graphicFrameLocks xmlns:a="http://schemas.openxmlformats.org/drawingml/2006/main" noChangeAspect="1"/>
             </wp:cNvGraphicFramePr>
@@ -542,7 +521,7 @@
               <a:graphicData uri="http://schemas.openxmlformats.org/drawingml/2006/picture">
                 <pic:pic xmlns:pic="http://schemas.openxmlformats.org/drawingml/2006/picture">
                   <pic:nvPicPr>
-                    <pic:cNvPr id="1846082909" name="Picture 1" descr="A computer screen shot of text&#10;&#10;Description automatically generated"/>
+                    <pic:cNvPr id="230090156" name="Picture 1" descr="A computer code on a black background&#10;&#10;Description automatically generated"/>
                     <pic:cNvPicPr/>
                   </pic:nvPicPr>
                   <pic:blipFill>
@@ -554,7 +533,7 @@
                   <pic:spPr>
                     <a:xfrm>
                       <a:off x="0" y="0"/>
-                      <a:ext cx="3086531" cy="1762371"/>
+                      <a:ext cx="5220429" cy="1876687"/>
                     </a:xfrm>
                     <a:prstGeom prst="rect">
                       <a:avLst/>
@@ -570,6 +549,34 @@
     <w:p>
       <w:pPr>
         <w:pStyle w:val="ColorfulList-Accent11"/>
+        <w:ind w:left="360"/>
+        <w:rPr>
+          <w:rStyle w:val="SubtleReference"/>
+        </w:rPr>
+      </w:pPr>
+    </w:p>
+    <w:p>
+      <w:pPr>
+        <w:pStyle w:val="ColorfulList-Accent11"/>
+        <w:ind w:left="360"/>
+        <w:rPr>
+          <w:rStyle w:val="SubtleReference"/>
+        </w:rPr>
+      </w:pPr>
+    </w:p>
+    <w:p>
+      <w:pPr>
+        <w:pStyle w:val="ColorfulList-Accent11"/>
+        <w:ind w:left="360"/>
+        <w:rPr>
+          <w:rStyle w:val="SubtleReference"/>
+        </w:rPr>
+      </w:pPr>
+    </w:p>
+    <w:p>
+      <w:pPr>
+        <w:pStyle w:val="ColorfulList-Accent11"/>
+        <w:ind w:left="360"/>
         <w:rPr>
           <w:rStyle w:val="SubtleReference"/>
         </w:rPr>
@@ -579,11 +586,26 @@
           <w:rStyle w:val="SubtleReference"/>
         </w:rPr>
         <w:lastRenderedPageBreak/>
+        <w:t>World.py</w:t>
+      </w:r>
+    </w:p>
+    <w:p>
+      <w:pPr>
+        <w:pStyle w:val="ColorfulList-Accent11"/>
+        <w:ind w:left="360"/>
+        <w:rPr>
+          <w:rStyle w:val="SubtleReference"/>
+        </w:rPr>
+      </w:pPr>
+      <w:r>
+        <w:rPr>
+          <w:rStyle w:val="SubtleReference"/>
+        </w:rPr>
         <w:drawing>
-          <wp:inline distT="0" distB="0" distL="0" distR="0" wp14:anchorId="59F167B6" wp14:editId="1F49BB4A">
-            <wp:extent cx="5401429" cy="1686160"/>
-            <wp:effectExtent l="0" t="0" r="8890" b="9525"/>
-            <wp:docPr id="155402652" name="Picture 1" descr="A screen shot of a computer code&#10;&#10;Description automatically generated"/>
+          <wp:inline distT="0" distB="0" distL="0" distR="0" wp14:anchorId="3378A3AE" wp14:editId="538D19A1">
+            <wp:extent cx="4715533" cy="943107"/>
+            <wp:effectExtent l="0" t="0" r="0" b="9525"/>
+            <wp:docPr id="1651555868" name="Picture 1" descr="A computer code with numbers and symbols&#10;&#10;Description automatically generated with medium confidence"/>
             <wp:cNvGraphicFramePr>
               <a:graphicFrameLocks xmlns:a="http://schemas.openxmlformats.org/drawingml/2006/main" noChangeAspect="1"/>
             </wp:cNvGraphicFramePr>
@@ -591,7 +613,7 @@
               <a:graphicData uri="http://schemas.openxmlformats.org/drawingml/2006/picture">
                 <pic:pic xmlns:pic="http://schemas.openxmlformats.org/drawingml/2006/picture">
                   <pic:nvPicPr>
-                    <pic:cNvPr id="155402652" name="Picture 1" descr="A screen shot of a computer code&#10;&#10;Description automatically generated"/>
+                    <pic:cNvPr id="1651555868" name="Picture 1" descr="A computer code with numbers and symbols&#10;&#10;Description automatically generated with medium confidence"/>
                     <pic:cNvPicPr/>
                   </pic:nvPicPr>
                   <pic:blipFill>
@@ -603,7 +625,7 @@
                   <pic:spPr>
                     <a:xfrm>
                       <a:off x="0" y="0"/>
-                      <a:ext cx="5401429" cy="1686160"/>
+                      <a:ext cx="4715533" cy="943107"/>
                     </a:xfrm>
                     <a:prstGeom prst="rect">
                       <a:avLst/>
@@ -619,6 +641,25 @@
     <w:p>
       <w:pPr>
         <w:pStyle w:val="ColorfulList-Accent11"/>
+        <w:numPr>
+          <w:ilvl w:val="0"/>
+          <w:numId w:val="1"/>
+        </w:numPr>
+        <w:rPr>
+          <w:rStyle w:val="SubtleReference"/>
+        </w:rPr>
+      </w:pPr>
+      <w:r>
+        <w:rPr>
+          <w:rStyle w:val="SubtleReference"/>
+        </w:rPr>
+        <w:t>Created the variables for bullet mode, speed and mode selection</w:t>
+      </w:r>
+    </w:p>
+    <w:p>
+      <w:pPr>
+        <w:pStyle w:val="ColorfulList-Accent11"/>
+        <w:ind w:left="360"/>
         <w:rPr>
           <w:rStyle w:val="SubtleReference"/>
         </w:rPr>
@@ -628,10 +669,10 @@
           <w:rStyle w:val="SubtleReference"/>
         </w:rPr>
         <w:drawing>
-          <wp:inline distT="0" distB="0" distL="0" distR="0" wp14:anchorId="2D72FD66" wp14:editId="77712E47">
-            <wp:extent cx="3343742" cy="2353003"/>
+          <wp:inline distT="0" distB="0" distL="0" distR="0" wp14:anchorId="54FCA7F2" wp14:editId="250CD6D8">
+            <wp:extent cx="3515216" cy="3429479"/>
             <wp:effectExtent l="0" t="0" r="9525" b="0"/>
-            <wp:docPr id="1542065504" name="Picture 1" descr="A screen shot of a computer code&#10;&#10;Description automatically generated"/>
+            <wp:docPr id="1393267374" name="Picture 1" descr="A computer screen shot of a program code&#10;&#10;Description automatically generated"/>
             <wp:cNvGraphicFramePr>
               <a:graphicFrameLocks xmlns:a="http://schemas.openxmlformats.org/drawingml/2006/main" noChangeAspect="1"/>
             </wp:cNvGraphicFramePr>
@@ -639,7 +680,7 @@
               <a:graphicData uri="http://schemas.openxmlformats.org/drawingml/2006/picture">
                 <pic:pic xmlns:pic="http://schemas.openxmlformats.org/drawingml/2006/picture">
                   <pic:nvPicPr>
-                    <pic:cNvPr id="1542065504" name="Picture 1" descr="A screen shot of a computer code&#10;&#10;Description automatically generated"/>
+                    <pic:cNvPr id="1393267374" name="Picture 1" descr="A computer screen shot of a program code&#10;&#10;Description automatically generated"/>
                     <pic:cNvPicPr/>
                   </pic:nvPicPr>
                   <pic:blipFill>
@@ -651,7 +692,7 @@
                   <pic:spPr>
                     <a:xfrm>
                       <a:off x="0" y="0"/>
-                      <a:ext cx="3343742" cy="2353003"/>
+                      <a:ext cx="3515216" cy="3429479"/>
                     </a:xfrm>
                     <a:prstGeom prst="rect">
                       <a:avLst/>
@@ -667,6 +708,25 @@
     <w:p>
       <w:pPr>
         <w:pStyle w:val="ColorfulList-Accent11"/>
+        <w:numPr>
+          <w:ilvl w:val="0"/>
+          <w:numId w:val="1"/>
+        </w:numPr>
+        <w:rPr>
+          <w:rStyle w:val="SubtleReference"/>
+        </w:rPr>
+      </w:pPr>
+      <w:r>
+        <w:rPr>
+          <w:rStyle w:val="SubtleReference"/>
+        </w:rPr>
+        <w:t>Adjusted the hunter agent to start in a hold mode (no motion) in the centre of the screen and created an empty array for bullets and a world bullet mode storage for switching between</w:t>
+      </w:r>
+    </w:p>
+    <w:p>
+      <w:pPr>
+        <w:pStyle w:val="ColorfulList-Accent11"/>
+        <w:ind w:left="360"/>
         <w:rPr>
           <w:rStyle w:val="SubtleReference"/>
         </w:rPr>
@@ -676,10 +736,10 @@
           <w:rStyle w:val="SubtleReference"/>
         </w:rPr>
         <w:drawing>
-          <wp:inline distT="0" distB="0" distL="0" distR="0" wp14:anchorId="0F8AF3A2" wp14:editId="0D126EF2">
-            <wp:extent cx="3972479" cy="2391109"/>
-            <wp:effectExtent l="0" t="0" r="0" b="9525"/>
-            <wp:docPr id="963445238" name="Picture 1" descr="A computer screen shot of text&#10;&#10;Description automatically generated"/>
+          <wp:inline distT="0" distB="0" distL="0" distR="0" wp14:anchorId="777D208D" wp14:editId="1AC87304">
+            <wp:extent cx="4010585" cy="1181265"/>
+            <wp:effectExtent l="0" t="0" r="9525" b="0"/>
+            <wp:docPr id="1425697776" name="Picture 1" descr="A screen shot of a computer code&#10;&#10;Description automatically generated"/>
             <wp:cNvGraphicFramePr>
               <a:graphicFrameLocks xmlns:a="http://schemas.openxmlformats.org/drawingml/2006/main" noChangeAspect="1"/>
             </wp:cNvGraphicFramePr>
@@ -687,7 +747,7 @@
               <a:graphicData uri="http://schemas.openxmlformats.org/drawingml/2006/picture">
                 <pic:pic xmlns:pic="http://schemas.openxmlformats.org/drawingml/2006/picture">
                   <pic:nvPicPr>
-                    <pic:cNvPr id="963445238" name="Picture 1" descr="A computer screen shot of text&#10;&#10;Description automatically generated"/>
+                    <pic:cNvPr id="1425697776" name="Picture 1" descr="A screen shot of a computer code&#10;&#10;Description automatically generated"/>
                     <pic:cNvPicPr/>
                   </pic:nvPicPr>
                   <pic:blipFill>
@@ -699,7 +759,7 @@
                   <pic:spPr>
                     <a:xfrm>
                       <a:off x="0" y="0"/>
-                      <a:ext cx="3972479" cy="2391109"/>
+                      <a:ext cx="4010585" cy="1181265"/>
                     </a:xfrm>
                     <a:prstGeom prst="rect">
                       <a:avLst/>
@@ -715,6 +775,87 @@
     <w:p>
       <w:pPr>
         <w:pStyle w:val="ColorfulList-Accent11"/>
+        <w:ind w:left="360"/>
+        <w:rPr>
+          <w:rStyle w:val="SubtleReference"/>
+        </w:rPr>
+      </w:pPr>
+    </w:p>
+    <w:p>
+      <w:pPr>
+        <w:pStyle w:val="ColorfulList-Accent11"/>
+        <w:ind w:left="360"/>
+        <w:rPr>
+          <w:rStyle w:val="SubtleReference"/>
+        </w:rPr>
+      </w:pPr>
+    </w:p>
+    <w:p>
+      <w:pPr>
+        <w:pStyle w:val="ColorfulList-Accent11"/>
+        <w:ind w:left="360"/>
+        <w:rPr>
+          <w:rStyle w:val="SubtleReference"/>
+        </w:rPr>
+      </w:pPr>
+    </w:p>
+    <w:p>
+      <w:pPr>
+        <w:pStyle w:val="ColorfulList-Accent11"/>
+        <w:ind w:left="360"/>
+        <w:rPr>
+          <w:rStyle w:val="SubtleReference"/>
+        </w:rPr>
+      </w:pPr>
+    </w:p>
+    <w:p>
+      <w:pPr>
+        <w:pStyle w:val="ColorfulList-Accent11"/>
+        <w:ind w:left="360"/>
+        <w:rPr>
+          <w:rStyle w:val="SubtleReference"/>
+        </w:rPr>
+      </w:pPr>
+    </w:p>
+    <w:p>
+      <w:pPr>
+        <w:pStyle w:val="ColorfulList-Accent11"/>
+        <w:ind w:left="360"/>
+        <w:rPr>
+          <w:rStyle w:val="SubtleReference"/>
+        </w:rPr>
+      </w:pPr>
+    </w:p>
+    <w:p>
+      <w:pPr>
+        <w:pStyle w:val="ColorfulList-Accent11"/>
+        <w:ind w:left="360"/>
+        <w:rPr>
+          <w:rStyle w:val="SubtleReference"/>
+        </w:rPr>
+      </w:pPr>
+    </w:p>
+    <w:p>
+      <w:pPr>
+        <w:pStyle w:val="ColorfulList-Accent11"/>
+        <w:ind w:left="360"/>
+        <w:rPr>
+          <w:rStyle w:val="SubtleReference"/>
+        </w:rPr>
+      </w:pPr>
+    </w:p>
+    <w:p>
+      <w:pPr>
+        <w:pStyle w:val="ColorfulList-Accent11"/>
+        <w:ind w:left="360"/>
+        <w:rPr>
+          <w:rStyle w:val="SubtleReference"/>
+        </w:rPr>
+      </w:pPr>
+    </w:p>
+    <w:p>
+      <w:pPr>
+        <w:pStyle w:val="ColorfulList-Accent11"/>
         <w:numPr>
           <w:ilvl w:val="0"/>
           <w:numId w:val="1"/>
@@ -727,16 +868,9 @@
         <w:rPr>
           <w:rStyle w:val="SubtleReference"/>
         </w:rPr>
-        <w:t xml:space="preserve">Added necessary world.py variables for scaling of the vectors to enable weighted </w:t>
-      </w:r>
-      <w:proofErr w:type="gramStart"/>
-      <w:r>
-        <w:rPr>
-          <w:rStyle w:val="SubtleReference"/>
-        </w:rPr>
-        <w:t>sum</w:t>
-      </w:r>
-      <w:proofErr w:type="gramEnd"/>
+        <w:lastRenderedPageBreak/>
+        <w:t>Created the bullet class in separate file bullet.py with a vehicle of a smaller red arrow and a render of the predicted position as a green cross</w:t>
+      </w:r>
     </w:p>
     <w:p>
       <w:pPr>
@@ -751,10 +885,10 @@
           <w:rStyle w:val="SubtleReference"/>
         </w:rPr>
         <w:drawing>
-          <wp:inline distT="0" distB="0" distL="0" distR="0" wp14:anchorId="6F497384" wp14:editId="6B56DBCE">
-            <wp:extent cx="6116320" cy="1459230"/>
-            <wp:effectExtent l="0" t="0" r="0" b="7620"/>
-            <wp:docPr id="1622469661" name="Picture 1" descr="A black screen with green text&#10;&#10;Description automatically generated"/>
+          <wp:inline distT="0" distB="0" distL="0" distR="0" wp14:anchorId="47A5E0B9" wp14:editId="0750E5BD">
+            <wp:extent cx="6116320" cy="6230620"/>
+            <wp:effectExtent l="0" t="0" r="0" b="0"/>
+            <wp:docPr id="1870046999" name="Picture 1" descr="A screenshot of a computer with Marfa lights in the background&#10;&#10;Description automatically generated"/>
             <wp:cNvGraphicFramePr>
               <a:graphicFrameLocks xmlns:a="http://schemas.openxmlformats.org/drawingml/2006/main" noChangeAspect="1"/>
             </wp:cNvGraphicFramePr>
@@ -762,7 +896,7 @@
               <a:graphicData uri="http://schemas.openxmlformats.org/drawingml/2006/picture">
                 <pic:pic xmlns:pic="http://schemas.openxmlformats.org/drawingml/2006/picture">
                   <pic:nvPicPr>
-                    <pic:cNvPr id="1622469661" name="Picture 1" descr="A black screen with green text&#10;&#10;Description automatically generated"/>
+                    <pic:cNvPr id="1870046999" name="Picture 1" descr="A screenshot of a computer with Marfa lights in the background&#10;&#10;Description automatically generated"/>
                     <pic:cNvPicPr/>
                   </pic:nvPicPr>
                   <pic:blipFill>
@@ -774,7 +908,7 @@
                   <pic:spPr>
                     <a:xfrm>
                       <a:off x="0" y="0"/>
-                      <a:ext cx="6116320" cy="1459230"/>
+                      <a:ext cx="6116320" cy="6230620"/>
                     </a:xfrm>
                     <a:prstGeom prst="rect">
                       <a:avLst/>
@@ -790,26 +924,16 @@
     <w:p>
       <w:pPr>
         <w:pStyle w:val="ColorfulList-Accent11"/>
-        <w:rPr>
-          <w:rStyle w:val="SubtleReference"/>
-        </w:rPr>
-      </w:pPr>
-    </w:p>
-    <w:p>
-      <w:pPr>
-        <w:pStyle w:val="ColorfulList-Accent11"/>
-        <w:rPr>
-          <w:rStyle w:val="SubtleReference"/>
-        </w:rPr>
-      </w:pPr>
-    </w:p>
-    <w:p>
-      <w:pPr>
-        <w:pStyle w:val="ColorfulList-Accent11"/>
-        <w:numPr>
-          <w:ilvl w:val="0"/>
-          <w:numId w:val="1"/>
-        </w:numPr>
+        <w:ind w:left="360"/>
+        <w:rPr>
+          <w:rStyle w:val="SubtleReference"/>
+        </w:rPr>
+      </w:pPr>
+    </w:p>
+    <w:p>
+      <w:pPr>
+        <w:pStyle w:val="ColorfulList-Accent11"/>
+        <w:ind w:left="360"/>
         <w:rPr>
           <w:rStyle w:val="SubtleReference"/>
         </w:rPr>
@@ -819,42 +943,11 @@
           <w:rStyle w:val="SubtleReference"/>
         </w:rPr>
         <w:lastRenderedPageBreak/>
-        <w:t xml:space="preserve">Added </w:t>
-      </w:r>
-      <w:r>
-        <w:rPr>
-          <w:rStyle w:val="SubtleReference"/>
-        </w:rPr>
-        <w:t xml:space="preserve">label functionality for the types of parameters as well as group label </w:t>
-      </w:r>
-      <w:proofErr w:type="spellStart"/>
-      <w:proofErr w:type="gramStart"/>
-      <w:r>
-        <w:rPr>
-          <w:rStyle w:val="SubtleReference"/>
-        </w:rPr>
-        <w:t>enum</w:t>
-      </w:r>
-      <w:proofErr w:type="spellEnd"/>
-      <w:proofErr w:type="gramEnd"/>
-    </w:p>
-    <w:p>
-      <w:pPr>
-        <w:pStyle w:val="ColorfulList-Accent11"/>
-        <w:ind w:left="360"/>
-        <w:rPr>
-          <w:rStyle w:val="SubtleReference"/>
-        </w:rPr>
-      </w:pPr>
-      <w:r>
-        <w:rPr>
-          <w:rStyle w:val="SubtleReference"/>
-        </w:rPr>
         <w:drawing>
-          <wp:inline distT="0" distB="0" distL="0" distR="0" wp14:anchorId="0041F219" wp14:editId="08B43C7A">
-            <wp:extent cx="6116320" cy="325120"/>
-            <wp:effectExtent l="0" t="0" r="0" b="0"/>
-            <wp:docPr id="1631534747" name="Picture 1"/>
+          <wp:inline distT="0" distB="0" distL="0" distR="0" wp14:anchorId="568A5F8D" wp14:editId="3BC4CE27">
+            <wp:extent cx="5220429" cy="3934374"/>
+            <wp:effectExtent l="0" t="0" r="0" b="9525"/>
+            <wp:docPr id="229474175" name="Picture 1" descr="A screen shot of a computer program&#10;&#10;Description automatically generated"/>
             <wp:cNvGraphicFramePr>
               <a:graphicFrameLocks xmlns:a="http://schemas.openxmlformats.org/drawingml/2006/main" noChangeAspect="1"/>
             </wp:cNvGraphicFramePr>
@@ -862,7 +955,7 @@
               <a:graphicData uri="http://schemas.openxmlformats.org/drawingml/2006/picture">
                 <pic:pic xmlns:pic="http://schemas.openxmlformats.org/drawingml/2006/picture">
                   <pic:nvPicPr>
-                    <pic:cNvPr id="1631534747" name=""/>
+                    <pic:cNvPr id="229474175" name="Picture 1" descr="A screen shot of a computer program&#10;&#10;Description automatically generated"/>
                     <pic:cNvPicPr/>
                   </pic:nvPicPr>
                   <pic:blipFill>
@@ -874,7 +967,7 @@
                   <pic:spPr>
                     <a:xfrm>
                       <a:off x="0" y="0"/>
-                      <a:ext cx="6116320" cy="325120"/>
+                      <a:ext cx="5220429" cy="3934374"/>
                     </a:xfrm>
                     <a:prstGeom prst="rect">
                       <a:avLst/>
@@ -886,24 +979,21 @@
           </wp:inline>
         </w:drawing>
       </w:r>
-    </w:p>
-    <w:p>
-      <w:pPr>
-        <w:pStyle w:val="ColorfulList-Accent11"/>
-        <w:ind w:left="360"/>
-        <w:rPr>
-          <w:rStyle w:val="SubtleReference"/>
-        </w:rPr>
-      </w:pPr>
+      <w:r>
+        <w:rPr>
+          <w:rStyle w:val="SubtleReference"/>
+        </w:rPr>
+        <w:t xml:space="preserve"> </w:t>
+      </w:r>
       <w:r>
         <w:rPr>
           <w:rStyle w:val="SubtleReference"/>
         </w:rPr>
         <w:drawing>
-          <wp:inline distT="0" distB="0" distL="0" distR="0" wp14:anchorId="3FDC103B" wp14:editId="6BA009C8">
-            <wp:extent cx="6116320" cy="390525"/>
+          <wp:inline distT="0" distB="0" distL="0" distR="0" wp14:anchorId="45BB36B9" wp14:editId="40AA380F">
+            <wp:extent cx="5639587" cy="3591426"/>
             <wp:effectExtent l="0" t="0" r="0" b="9525"/>
-            <wp:docPr id="1509727018" name="Picture 1"/>
+            <wp:docPr id="932244325" name="Picture 1" descr="A screen shot of a computer program&#10;&#10;Description automatically generated"/>
             <wp:cNvGraphicFramePr>
               <a:graphicFrameLocks xmlns:a="http://schemas.openxmlformats.org/drawingml/2006/main" noChangeAspect="1"/>
             </wp:cNvGraphicFramePr>
@@ -911,7 +1001,7 @@
               <a:graphicData uri="http://schemas.openxmlformats.org/drawingml/2006/picture">
                 <pic:pic xmlns:pic="http://schemas.openxmlformats.org/drawingml/2006/picture">
                   <pic:nvPicPr>
-                    <pic:cNvPr id="1509727018" name=""/>
+                    <pic:cNvPr id="932244325" name="Picture 1" descr="A screen shot of a computer program&#10;&#10;Description automatically generated"/>
                     <pic:cNvPicPr/>
                   </pic:nvPicPr>
                   <pic:blipFill>
@@ -923,7 +1013,7 @@
                   <pic:spPr>
                     <a:xfrm>
                       <a:off x="0" y="0"/>
-                      <a:ext cx="6116320" cy="390525"/>
+                      <a:ext cx="5639587" cy="3591426"/>
                     </a:xfrm>
                     <a:prstGeom prst="rect">
                       <a:avLst/>
@@ -939,6 +1029,61 @@
     <w:p>
       <w:pPr>
         <w:pStyle w:val="ColorfulList-Accent11"/>
+        <w:ind w:left="0"/>
+        <w:rPr>
+          <w:rStyle w:val="SubtleReference"/>
+        </w:rPr>
+      </w:pPr>
+    </w:p>
+    <w:p>
+      <w:pPr>
+        <w:pStyle w:val="ColorfulList-Accent11"/>
+        <w:ind w:left="0"/>
+        <w:rPr>
+          <w:rStyle w:val="SubtleReference"/>
+        </w:rPr>
+      </w:pPr>
+    </w:p>
+    <w:p>
+      <w:pPr>
+        <w:pStyle w:val="ColorfulList-Accent11"/>
+        <w:ind w:left="0"/>
+        <w:rPr>
+          <w:rStyle w:val="SubtleReference"/>
+        </w:rPr>
+      </w:pPr>
+    </w:p>
+    <w:p>
+      <w:pPr>
+        <w:pStyle w:val="ColorfulList-Accent11"/>
+        <w:ind w:left="0"/>
+        <w:rPr>
+          <w:rStyle w:val="SubtleReference"/>
+        </w:rPr>
+      </w:pPr>
+    </w:p>
+    <w:p>
+      <w:pPr>
+        <w:pStyle w:val="ColorfulList-Accent11"/>
+        <w:numPr>
+          <w:ilvl w:val="0"/>
+          <w:numId w:val="1"/>
+        </w:numPr>
+        <w:rPr>
+          <w:rStyle w:val="SubtleReference"/>
+        </w:rPr>
+      </w:pPr>
+      <w:r>
+        <w:rPr>
+          <w:rStyle w:val="SubtleReference"/>
+        </w:rPr>
+        <w:lastRenderedPageBreak/>
+        <w:t>Added a shoot mode and function to the agent and adjusted the math around it to improve its aim including adding an iteration method to improve the predicted position</w:t>
+      </w:r>
+    </w:p>
+    <w:p>
+      <w:pPr>
+        <w:pStyle w:val="ColorfulList-Accent11"/>
         <w:ind w:left="360"/>
         <w:rPr>
           <w:rStyle w:val="SubtleReference"/>
@@ -949,10 +1094,10 @@
           <w:rStyle w:val="SubtleReference"/>
         </w:rPr>
         <w:drawing>
-          <wp:inline distT="0" distB="0" distL="0" distR="0" wp14:anchorId="1228632D" wp14:editId="47AEEBB5">
-            <wp:extent cx="2562583" cy="1352739"/>
-            <wp:effectExtent l="0" t="0" r="9525" b="0"/>
-            <wp:docPr id="910415802" name="Picture 1" descr="A screen shot of a computer program&#10;&#10;Description automatically generated"/>
+          <wp:inline distT="0" distB="0" distL="0" distR="0" wp14:anchorId="3505551E" wp14:editId="0D9B8861">
+            <wp:extent cx="6116320" cy="2630805"/>
+            <wp:effectExtent l="0" t="0" r="0" b="0"/>
+            <wp:docPr id="1860740029" name="Picture 1" descr="A screen shot of a computer program&#10;&#10;Description automatically generated"/>
             <wp:cNvGraphicFramePr>
               <a:graphicFrameLocks xmlns:a="http://schemas.openxmlformats.org/drawingml/2006/main" noChangeAspect="1"/>
             </wp:cNvGraphicFramePr>
@@ -960,7 +1105,7 @@
               <a:graphicData uri="http://schemas.openxmlformats.org/drawingml/2006/picture">
                 <pic:pic xmlns:pic="http://schemas.openxmlformats.org/drawingml/2006/picture">
                   <pic:nvPicPr>
-                    <pic:cNvPr id="910415802" name="Picture 1" descr="A screen shot of a computer program&#10;&#10;Description automatically generated"/>
+                    <pic:cNvPr id="1860740029" name="Picture 1" descr="A screen shot of a computer program&#10;&#10;Description automatically generated"/>
                     <pic:cNvPicPr/>
                   </pic:nvPicPr>
                   <pic:blipFill>
@@ -972,7 +1117,7 @@
                   <pic:spPr>
                     <a:xfrm>
                       <a:off x="0" y="0"/>
-                      <a:ext cx="2562583" cy="1352739"/>
+                      <a:ext cx="6116320" cy="2630805"/>
                     </a:xfrm>
                     <a:prstGeom prst="rect">
                       <a:avLst/>
@@ -984,6 +1129,12 @@
           </wp:inline>
         </w:drawing>
       </w:r>
+      <w:r>
+        <w:rPr>
+          <w:rStyle w:val="SubtleReference"/>
+        </w:rPr>
+        <w:t xml:space="preserve"> </w:t>
+      </w:r>
     </w:p>
     <w:p>
       <w:pPr>
@@ -1000,33 +1151,7 @@
         <w:rPr>
           <w:rStyle w:val="SubtleReference"/>
         </w:rPr>
-        <w:t xml:space="preserve">Added </w:t>
-      </w:r>
-      <w:r>
-        <w:rPr>
-          <w:rStyle w:val="SubtleReference"/>
-        </w:rPr>
-        <w:t>functionality</w:t>
-      </w:r>
-      <w:r>
-        <w:rPr>
-          <w:rStyle w:val="SubtleReference"/>
-        </w:rPr>
-        <w:t xml:space="preserve"> to change parameters on key presses </w:t>
-      </w:r>
-      <w:proofErr w:type="gramStart"/>
-      <w:r>
-        <w:rPr>
-          <w:rStyle w:val="SubtleReference"/>
-        </w:rPr>
-        <w:t>( all</w:t>
-      </w:r>
-      <w:proofErr w:type="gramEnd"/>
-      <w:r>
-        <w:rPr>
-          <w:rStyle w:val="SubtleReference"/>
-        </w:rPr>
-        <w:t xml:space="preserve"> but radius increase and decrease by 1, radius by 10, they all cannot go below 0)</w:t>
+        <w:t>Added the mode change buttons and shoot button to the world input_keyboard</w:t>
       </w:r>
     </w:p>
     <w:p>
@@ -1042,10 +1167,10 @@
           <w:rStyle w:val="SubtleReference"/>
         </w:rPr>
         <w:drawing>
-          <wp:inline distT="0" distB="0" distL="0" distR="0" wp14:anchorId="0D856D85" wp14:editId="40F3663C">
-            <wp:extent cx="5029902" cy="4324954"/>
-            <wp:effectExtent l="0" t="0" r="0" b="0"/>
-            <wp:docPr id="702016065" name="Picture 1" descr="A screen shot of a computer program&#10;&#10;Description automatically generated"/>
+          <wp:inline distT="0" distB="0" distL="0" distR="0" wp14:anchorId="16481BD8" wp14:editId="6760F33A">
+            <wp:extent cx="4648849" cy="409632"/>
+            <wp:effectExtent l="0" t="0" r="0" b="9525"/>
+            <wp:docPr id="360469321" name="Picture 1"/>
             <wp:cNvGraphicFramePr>
               <a:graphicFrameLocks xmlns:a="http://schemas.openxmlformats.org/drawingml/2006/main" noChangeAspect="1"/>
             </wp:cNvGraphicFramePr>
@@ -1053,7 +1178,7 @@
               <a:graphicData uri="http://schemas.openxmlformats.org/drawingml/2006/picture">
                 <pic:pic xmlns:pic="http://schemas.openxmlformats.org/drawingml/2006/picture">
                   <pic:nvPicPr>
-                    <pic:cNvPr id="702016065" name="Picture 1" descr="A screen shot of a computer program&#10;&#10;Description automatically generated"/>
+                    <pic:cNvPr id="360469321" name=""/>
                     <pic:cNvPicPr/>
                   </pic:nvPicPr>
                   <pic:blipFill>
@@ -1065,7 +1190,7 @@
                   <pic:spPr>
                     <a:xfrm>
                       <a:off x="0" y="0"/>
-                      <a:ext cx="5029902" cy="4324954"/>
+                      <a:ext cx="4648849" cy="409632"/>
                     </a:xfrm>
                     <a:prstGeom prst="rect">
                       <a:avLst/>
@@ -1081,47 +1206,20 @@
     <w:p>
       <w:pPr>
         <w:pStyle w:val="ColorfulList-Accent11"/>
-        <w:numPr>
-          <w:ilvl w:val="0"/>
-          <w:numId w:val="1"/>
-        </w:numPr>
-        <w:rPr>
-          <w:rStyle w:val="SubtleReference"/>
-        </w:rPr>
-      </w:pPr>
-      <w:r>
-        <w:rPr>
-          <w:rStyle w:val="SubtleReference"/>
-        </w:rPr>
-        <w:t xml:space="preserve">Added overall group behaviour </w:t>
-      </w:r>
-      <w:proofErr w:type="gramStart"/>
-      <w:r>
-        <w:rPr>
-          <w:rStyle w:val="SubtleReference"/>
-        </w:rPr>
-        <w:t>calculation</w:t>
-      </w:r>
-      <w:proofErr w:type="gramEnd"/>
-    </w:p>
-    <w:p>
-      <w:pPr>
-        <w:pStyle w:val="ColorfulList-Accent11"/>
-        <w:ind w:left="0"/>
-        <w:rPr>
-          <w:rStyle w:val="SubtleReference"/>
-        </w:rPr>
-      </w:pPr>
-      <w:r>
-        <w:rPr>
-          <w:rStyle w:val="SubtleReference"/>
-        </w:rPr>
-        <w:lastRenderedPageBreak/>
+        <w:ind w:left="360"/>
+        <w:rPr>
+          <w:rStyle w:val="SubtleReference"/>
+        </w:rPr>
+      </w:pPr>
+      <w:r>
+        <w:rPr>
+          <w:rStyle w:val="SubtleReference"/>
+        </w:rPr>
         <w:drawing>
-          <wp:inline distT="0" distB="0" distL="0" distR="0" wp14:anchorId="327A0F52" wp14:editId="4600DD8B">
-            <wp:extent cx="6116320" cy="1474470"/>
-            <wp:effectExtent l="0" t="0" r="0" b="0"/>
-            <wp:docPr id="1125433206" name="Picture 1" descr="A screen shot of a computer code&#10;&#10;Description automatically generated"/>
+          <wp:inline distT="0" distB="0" distL="0" distR="0" wp14:anchorId="3FF06C9D" wp14:editId="05839ED4">
+            <wp:extent cx="3610479" cy="381053"/>
+            <wp:effectExtent l="0" t="0" r="9525" b="0"/>
+            <wp:docPr id="425042927" name="Picture 1"/>
             <wp:cNvGraphicFramePr>
               <a:graphicFrameLocks xmlns:a="http://schemas.openxmlformats.org/drawingml/2006/main" noChangeAspect="1"/>
             </wp:cNvGraphicFramePr>
@@ -1129,7 +1227,7 @@
               <a:graphicData uri="http://schemas.openxmlformats.org/drawingml/2006/picture">
                 <pic:pic xmlns:pic="http://schemas.openxmlformats.org/drawingml/2006/picture">
                   <pic:nvPicPr>
-                    <pic:cNvPr id="1125433206" name="Picture 1" descr="A screen shot of a computer code&#10;&#10;Description automatically generated"/>
+                    <pic:cNvPr id="425042927" name=""/>
                     <pic:cNvPicPr/>
                   </pic:nvPicPr>
                   <pic:blipFill>
@@ -1141,7 +1239,7 @@
                   <pic:spPr>
                     <a:xfrm>
                       <a:off x="0" y="0"/>
-                      <a:ext cx="6116320" cy="1474470"/>
+                      <a:ext cx="3610479" cy="381053"/>
                     </a:xfrm>
                     <a:prstGeom prst="rect">
                       <a:avLst/>
@@ -1157,22 +1255,7 @@
     <w:p>
       <w:pPr>
         <w:pStyle w:val="ColorfulList-Accent11"/>
-        <w:ind w:left="0"/>
-        <w:rPr>
-          <w:rStyle w:val="SubtleReference"/>
-        </w:rPr>
-      </w:pPr>
-      <w:r>
-        <w:rPr>
-          <w:rStyle w:val="SubtleReference"/>
-        </w:rPr>
-        <w:t>Calculate function:</w:t>
-      </w:r>
-    </w:p>
-    <w:p>
-      <w:pPr>
-        <w:pStyle w:val="ColorfulList-Accent11"/>
-        <w:ind w:left="0"/>
+        <w:ind w:left="360"/>
         <w:rPr>
           <w:rStyle w:val="SubtleReference"/>
         </w:rPr>
@@ -1182,10 +1265,10 @@
           <w:rStyle w:val="SubtleReference"/>
         </w:rPr>
         <w:drawing>
-          <wp:inline distT="0" distB="0" distL="0" distR="0" wp14:anchorId="0976B16C" wp14:editId="47A8078A">
-            <wp:extent cx="6116320" cy="333375"/>
-            <wp:effectExtent l="0" t="0" r="0" b="9525"/>
-            <wp:docPr id="137806411" name="Picture 1"/>
+          <wp:inline distT="0" distB="0" distL="0" distR="0" wp14:anchorId="57FB7813" wp14:editId="093BC74D">
+            <wp:extent cx="6116320" cy="2675255"/>
+            <wp:effectExtent l="0" t="0" r="0" b="0"/>
+            <wp:docPr id="1292429525" name="Picture 1" descr="A screen shot of a computer program&#10;&#10;Description automatically generated"/>
             <wp:cNvGraphicFramePr>
               <a:graphicFrameLocks xmlns:a="http://schemas.openxmlformats.org/drawingml/2006/main" noChangeAspect="1"/>
             </wp:cNvGraphicFramePr>
@@ -1193,7 +1276,7 @@
               <a:graphicData uri="http://schemas.openxmlformats.org/drawingml/2006/picture">
                 <pic:pic xmlns:pic="http://schemas.openxmlformats.org/drawingml/2006/picture">
                   <pic:nvPicPr>
-                    <pic:cNvPr id="137806411" name=""/>
+                    <pic:cNvPr id="1292429525" name="Picture 1" descr="A screen shot of a computer program&#10;&#10;Description automatically generated"/>
                     <pic:cNvPicPr/>
                   </pic:nvPicPr>
                   <pic:blipFill>
@@ -1205,7 +1288,7 @@
                   <pic:spPr>
                     <a:xfrm>
                       <a:off x="0" y="0"/>
-                      <a:ext cx="6116320" cy="333375"/>
+                      <a:ext cx="6116320" cy="2675255"/>
                     </a:xfrm>
                     <a:prstGeom prst="rect">
                       <a:avLst/>
@@ -1221,35 +1304,57 @@
     <w:p>
       <w:pPr>
         <w:pStyle w:val="ColorfulList-Accent11"/>
-        <w:ind w:left="0"/>
-        <w:rPr>
-          <w:rStyle w:val="SubtleReference"/>
-        </w:rPr>
-      </w:pPr>
-      <w:r>
-        <w:rPr>
-          <w:rStyle w:val="SubtleReference"/>
-        </w:rPr>
-        <w:t>Update function:</w:t>
-      </w:r>
-    </w:p>
-    <w:p>
-      <w:pPr>
-        <w:pStyle w:val="ColorfulList-Accent11"/>
-        <w:ind w:left="0"/>
-        <w:rPr>
-          <w:rStyle w:val="SubtleReference"/>
-        </w:rPr>
-      </w:pPr>
-      <w:r>
-        <w:rPr>
-          <w:rStyle w:val="SubtleReference"/>
-        </w:rPr>
+        <w:numPr>
+          <w:ilvl w:val="0"/>
+          <w:numId w:val="1"/>
+        </w:numPr>
+        <w:rPr>
+          <w:rStyle w:val="SubtleReference"/>
+        </w:rPr>
+      </w:pPr>
+      <w:r>
+        <w:rPr>
+          <w:rStyle w:val="SubtleReference"/>
+        </w:rPr>
+        <w:t>Added update, check_hit and check_</w:t>
+      </w:r>
+      <w:r>
+        <w:rPr>
+          <w:rStyle w:val="Header"/>
+        </w:rPr>
+        <w:t xml:space="preserve"> </w:t>
+      </w:r>
+      <w:r>
+        <w:rPr>
+          <w:rStyle w:val="SubtleReference"/>
+        </w:rPr>
+        <w:t>lifetime</w:t>
+      </w:r>
+      <w:r>
+        <w:rPr>
+          <w:rStyle w:val="SubtleReference"/>
+        </w:rPr>
+        <w:t xml:space="preserve"> to bullet to enable removal of bullet after set time (based on speed) and ability to check hit on bullet level</w:t>
+      </w:r>
+    </w:p>
+    <w:p>
+      <w:pPr>
+        <w:pStyle w:val="ColorfulList-Accent11"/>
+        <w:ind w:left="360"/>
+        <w:rPr>
+          <w:rStyle w:val="SubtleReference"/>
+        </w:rPr>
+      </w:pPr>
+      <w:r>
+        <w:rPr>
+          <w:rStyle w:val="SubtleReference"/>
+        </w:rPr>
+        <w:lastRenderedPageBreak/>
         <w:drawing>
-          <wp:inline distT="0" distB="0" distL="0" distR="0" wp14:anchorId="075859B1" wp14:editId="60287095">
-            <wp:extent cx="6116320" cy="595630"/>
+          <wp:inline distT="0" distB="0" distL="0" distR="0" wp14:anchorId="3DB574EA" wp14:editId="36A7C9F8">
+            <wp:extent cx="6116320" cy="2141220"/>
             <wp:effectExtent l="0" t="0" r="0" b="0"/>
-            <wp:docPr id="643439284" name="Picture 1"/>
+            <wp:docPr id="1724969694" name="Picture 1" descr="A computer screen shot of a black screen&#10;&#10;Description automatically generated"/>
             <wp:cNvGraphicFramePr>
               <a:graphicFrameLocks xmlns:a="http://schemas.openxmlformats.org/drawingml/2006/main" noChangeAspect="1"/>
             </wp:cNvGraphicFramePr>
@@ -1257,7 +1362,7 @@
               <a:graphicData uri="http://schemas.openxmlformats.org/drawingml/2006/picture">
                 <pic:pic xmlns:pic="http://schemas.openxmlformats.org/drawingml/2006/picture">
                   <pic:nvPicPr>
-                    <pic:cNvPr id="643439284" name=""/>
+                    <pic:cNvPr id="1724969694" name="Picture 1" descr="A computer screen shot of a black screen&#10;&#10;Description automatically generated"/>
                     <pic:cNvPicPr/>
                   </pic:nvPicPr>
                   <pic:blipFill>
@@ -1269,7 +1374,7 @@
                   <pic:spPr>
                     <a:xfrm>
                       <a:off x="0" y="0"/>
-                      <a:ext cx="6116320" cy="595630"/>
+                      <a:ext cx="6116320" cy="2141220"/>
                     </a:xfrm>
                     <a:prstGeom prst="rect">
                       <a:avLst/>
@@ -1285,22 +1390,22 @@
     <w:p>
       <w:pPr>
         <w:pStyle w:val="ColorfulList-Accent11"/>
-        <w:ind w:left="0"/>
-        <w:rPr>
-          <w:rStyle w:val="SubtleReference"/>
-        </w:rPr>
-      </w:pPr>
-      <w:r>
-        <w:rPr>
-          <w:rStyle w:val="SubtleReference"/>
-        </w:rPr>
-        <w:t>World.py update function:</w:t>
-      </w:r>
-    </w:p>
-    <w:p>
-      <w:pPr>
-        <w:pStyle w:val="ColorfulList-Accent11"/>
-        <w:ind w:left="0"/>
+        <w:ind w:left="360"/>
+        <w:rPr>
+          <w:rStyle w:val="SubtleReference"/>
+        </w:rPr>
+      </w:pPr>
+      <w:r>
+        <w:rPr>
+          <w:rStyle w:val="SubtleReference"/>
+        </w:rPr>
+        <w:t>__init__</w:t>
+      </w:r>
+    </w:p>
+    <w:p>
+      <w:pPr>
+        <w:pStyle w:val="ColorfulList-Accent11"/>
+        <w:ind w:left="360"/>
         <w:rPr>
           <w:rStyle w:val="SubtleReference"/>
         </w:rPr>
@@ -1310,10 +1415,10 @@
           <w:rStyle w:val="SubtleReference"/>
         </w:rPr>
         <w:drawing>
-          <wp:inline distT="0" distB="0" distL="0" distR="0" wp14:anchorId="530987A9" wp14:editId="217001C5">
-            <wp:extent cx="6116320" cy="535305"/>
-            <wp:effectExtent l="0" t="0" r="0" b="0"/>
-            <wp:docPr id="204672389" name="Picture 1"/>
+          <wp:inline distT="0" distB="0" distL="0" distR="0" wp14:anchorId="6B881193" wp14:editId="38CBCCC4">
+            <wp:extent cx="3391373" cy="543001"/>
+            <wp:effectExtent l="0" t="0" r="0" b="9525"/>
+            <wp:docPr id="1622569970" name="Picture 1" descr="A black background with white text and numbers&#10;&#10;Description automatically generated"/>
             <wp:cNvGraphicFramePr>
               <a:graphicFrameLocks xmlns:a="http://schemas.openxmlformats.org/drawingml/2006/main" noChangeAspect="1"/>
             </wp:cNvGraphicFramePr>
@@ -1321,7 +1426,7 @@
               <a:graphicData uri="http://schemas.openxmlformats.org/drawingml/2006/picture">
                 <pic:pic xmlns:pic="http://schemas.openxmlformats.org/drawingml/2006/picture">
                   <pic:nvPicPr>
-                    <pic:cNvPr id="204672389" name=""/>
+                    <pic:cNvPr id="1622569970" name="Picture 1" descr="A black background with white text and numbers&#10;&#10;Description automatically generated"/>
                     <pic:cNvPicPr/>
                   </pic:nvPicPr>
                   <pic:blipFill>
@@ -1333,7 +1438,7 @@
                   <pic:spPr>
                     <a:xfrm>
                       <a:off x="0" y="0"/>
-                      <a:ext cx="6116320" cy="535305"/>
+                      <a:ext cx="3391373" cy="543001"/>
                     </a:xfrm>
                     <a:prstGeom prst="rect">
                       <a:avLst/>
@@ -1361,20 +1466,264 @@
         <w:rPr>
           <w:rStyle w:val="SubtleReference"/>
         </w:rPr>
-        <w:t xml:space="preserve">Then tested and adjusted any </w:t>
-      </w:r>
-      <w:proofErr w:type="gramStart"/>
-      <w:r>
-        <w:rPr>
-          <w:rStyle w:val="SubtleReference"/>
-        </w:rPr>
-        <w:t>mistakes</w:t>
-      </w:r>
-      <w:proofErr w:type="gramEnd"/>
-    </w:p>
-    <w:p>
-      <w:pPr>
-        <w:pStyle w:val="ColorfulList-Accent11"/>
+        <w:t>Setup hit check and bullet life check in update of world</w:t>
+      </w:r>
+    </w:p>
+    <w:p>
+      <w:pPr>
+        <w:pStyle w:val="ColorfulList-Accent11"/>
+        <w:ind w:left="360"/>
+        <w:rPr>
+          <w:rStyle w:val="SubtleReference"/>
+        </w:rPr>
+      </w:pPr>
+      <w:r>
+        <w:rPr>
+          <w:rStyle w:val="SubtleReference"/>
+        </w:rPr>
+        <w:drawing>
+          <wp:inline distT="0" distB="0" distL="0" distR="0" wp14:anchorId="0A87B637" wp14:editId="45C0CEDE">
+            <wp:extent cx="6116320" cy="2456180"/>
+            <wp:effectExtent l="0" t="0" r="0" b="1270"/>
+            <wp:docPr id="1349837731" name="Picture 1" descr="A screen shot of a computer program&#10;&#10;Description automatically generated"/>
+            <wp:cNvGraphicFramePr>
+              <a:graphicFrameLocks xmlns:a="http://schemas.openxmlformats.org/drawingml/2006/main" noChangeAspect="1"/>
+            </wp:cNvGraphicFramePr>
+            <a:graphic xmlns:a="http://schemas.openxmlformats.org/drawingml/2006/main">
+              <a:graphicData uri="http://schemas.openxmlformats.org/drawingml/2006/picture">
+                <pic:pic xmlns:pic="http://schemas.openxmlformats.org/drawingml/2006/picture">
+                  <pic:nvPicPr>
+                    <pic:cNvPr id="1349837731" name="Picture 1" descr="A screen shot of a computer program&#10;&#10;Description automatically generated"/>
+                    <pic:cNvPicPr/>
+                  </pic:nvPicPr>
+                  <pic:blipFill>
+                    <a:blip r:embed="rId21"/>
+                    <a:stretch>
+                      <a:fillRect/>
+                    </a:stretch>
+                  </pic:blipFill>
+                  <pic:spPr>
+                    <a:xfrm>
+                      <a:off x="0" y="0"/>
+                      <a:ext cx="6116320" cy="2456180"/>
+                    </a:xfrm>
+                    <a:prstGeom prst="rect">
+                      <a:avLst/>
+                    </a:prstGeom>
+                  </pic:spPr>
+                </pic:pic>
+              </a:graphicData>
+            </a:graphic>
+          </wp:inline>
+        </w:drawing>
+      </w:r>
+    </w:p>
+    <w:p>
+      <w:pPr>
+        <w:pStyle w:val="ColorfulList-Accent11"/>
+        <w:numPr>
+          <w:ilvl w:val="0"/>
+          <w:numId w:val="1"/>
+        </w:numPr>
+        <w:rPr>
+          <w:rStyle w:val="SubtleReference"/>
+        </w:rPr>
+      </w:pPr>
+      <w:r>
+        <w:rPr>
+          <w:rStyle w:val="SubtleReference"/>
+        </w:rPr>
+        <w:t>Added hit functionality to agent.</w:t>
+      </w:r>
+    </w:p>
+    <w:p>
+      <w:pPr>
+        <w:pStyle w:val="ColorfulList-Accent11"/>
+        <w:ind w:left="360"/>
+        <w:rPr>
+          <w:rStyle w:val="SubtleReference"/>
+        </w:rPr>
+      </w:pPr>
+      <w:r>
+        <w:rPr>
+          <w:rStyle w:val="SubtleReference"/>
+        </w:rPr>
+        <w:t>Init</w:t>
+      </w:r>
+    </w:p>
+    <w:p>
+      <w:pPr>
+        <w:pStyle w:val="ColorfulList-Accent11"/>
+        <w:ind w:left="360"/>
+        <w:rPr>
+          <w:rStyle w:val="SubtleReference"/>
+        </w:rPr>
+      </w:pPr>
+      <w:r>
+        <w:rPr>
+          <w:rStyle w:val="SubtleReference"/>
+        </w:rPr>
+        <w:drawing>
+          <wp:inline distT="0" distB="0" distL="0" distR="0" wp14:anchorId="63A1870B" wp14:editId="4BA62FF2">
+            <wp:extent cx="2276793" cy="1047896"/>
+            <wp:effectExtent l="0" t="0" r="9525" b="0"/>
+            <wp:docPr id="92427355" name="Picture 1" descr="A black screen with white text&#10;&#10;Description automatically generated"/>
+            <wp:cNvGraphicFramePr>
+              <a:graphicFrameLocks xmlns:a="http://schemas.openxmlformats.org/drawingml/2006/main" noChangeAspect="1"/>
+            </wp:cNvGraphicFramePr>
+            <a:graphic xmlns:a="http://schemas.openxmlformats.org/drawingml/2006/main">
+              <a:graphicData uri="http://schemas.openxmlformats.org/drawingml/2006/picture">
+                <pic:pic xmlns:pic="http://schemas.openxmlformats.org/drawingml/2006/picture">
+                  <pic:nvPicPr>
+                    <pic:cNvPr id="92427355" name="Picture 1" descr="A black screen with white text&#10;&#10;Description automatically generated"/>
+                    <pic:cNvPicPr/>
+                  </pic:nvPicPr>
+                  <pic:blipFill>
+                    <a:blip r:embed="rId22"/>
+                    <a:stretch>
+                      <a:fillRect/>
+                    </a:stretch>
+                  </pic:blipFill>
+                  <pic:spPr>
+                    <a:xfrm>
+                      <a:off x="0" y="0"/>
+                      <a:ext cx="2276793" cy="1047896"/>
+                    </a:xfrm>
+                    <a:prstGeom prst="rect">
+                      <a:avLst/>
+                    </a:prstGeom>
+                  </pic:spPr>
+                </pic:pic>
+              </a:graphicData>
+            </a:graphic>
+          </wp:inline>
+        </w:drawing>
+      </w:r>
+    </w:p>
+    <w:p>
+      <w:pPr>
+        <w:pStyle w:val="ColorfulList-Accent11"/>
+        <w:ind w:left="360"/>
+        <w:rPr>
+          <w:rStyle w:val="SubtleReference"/>
+        </w:rPr>
+      </w:pPr>
+      <w:r>
+        <w:rPr>
+          <w:rStyle w:val="SubtleReference"/>
+        </w:rPr>
+        <w:lastRenderedPageBreak/>
+        <w:drawing>
+          <wp:inline distT="0" distB="0" distL="0" distR="0" wp14:anchorId="55C0A402" wp14:editId="4BE21E59">
+            <wp:extent cx="5029902" cy="1886213"/>
+            <wp:effectExtent l="0" t="0" r="0" b="0"/>
+            <wp:docPr id="2138839602" name="Picture 1" descr="A computer screen shot of a black background with white text&#10;&#10;Description automatically generated"/>
+            <wp:cNvGraphicFramePr>
+              <a:graphicFrameLocks xmlns:a="http://schemas.openxmlformats.org/drawingml/2006/main" noChangeAspect="1"/>
+            </wp:cNvGraphicFramePr>
+            <a:graphic xmlns:a="http://schemas.openxmlformats.org/drawingml/2006/main">
+              <a:graphicData uri="http://schemas.openxmlformats.org/drawingml/2006/picture">
+                <pic:pic xmlns:pic="http://schemas.openxmlformats.org/drawingml/2006/picture">
+                  <pic:nvPicPr>
+                    <pic:cNvPr id="2138839602" name="Picture 1" descr="A computer screen shot of a black background with white text&#10;&#10;Description automatically generated"/>
+                    <pic:cNvPicPr/>
+                  </pic:nvPicPr>
+                  <pic:blipFill>
+                    <a:blip r:embed="rId23"/>
+                    <a:stretch>
+                      <a:fillRect/>
+                    </a:stretch>
+                  </pic:blipFill>
+                  <pic:spPr>
+                    <a:xfrm>
+                      <a:off x="0" y="0"/>
+                      <a:ext cx="5029902" cy="1886213"/>
+                    </a:xfrm>
+                    <a:prstGeom prst="rect">
+                      <a:avLst/>
+                    </a:prstGeom>
+                  </pic:spPr>
+                </pic:pic>
+              </a:graphicData>
+            </a:graphic>
+          </wp:inline>
+        </w:drawing>
+      </w:r>
+    </w:p>
+    <w:p>
+      <w:pPr>
+        <w:pStyle w:val="ColorfulList-Accent11"/>
+        <w:numPr>
+          <w:ilvl w:val="0"/>
+          <w:numId w:val="1"/>
+        </w:numPr>
+        <w:rPr>
+          <w:rStyle w:val="SubtleReference"/>
+        </w:rPr>
+      </w:pPr>
+      <w:r>
+        <w:rPr>
+          <w:rStyle w:val="SubtleReference"/>
+        </w:rPr>
+        <w:t>Added inaccuracy to bullet in bullet init</w:t>
+      </w:r>
+    </w:p>
+    <w:p>
+      <w:pPr>
+        <w:pStyle w:val="ColorfulList-Accent11"/>
+        <w:ind w:left="360"/>
+        <w:rPr>
+          <w:rStyle w:val="SubtleReference"/>
+        </w:rPr>
+      </w:pPr>
+      <w:r>
+        <w:rPr>
+          <w:rStyle w:val="SubtleReference"/>
+        </w:rPr>
+        <w:drawing>
+          <wp:inline distT="0" distB="0" distL="0" distR="0" wp14:anchorId="4C4F1199" wp14:editId="563060DD">
+            <wp:extent cx="6116320" cy="886460"/>
+            <wp:effectExtent l="0" t="0" r="0" b="8890"/>
+            <wp:docPr id="920323495" name="Picture 1" descr="A screen shot of a computer&#10;&#10;Description automatically generated"/>
+            <wp:cNvGraphicFramePr>
+              <a:graphicFrameLocks xmlns:a="http://schemas.openxmlformats.org/drawingml/2006/main" noChangeAspect="1"/>
+            </wp:cNvGraphicFramePr>
+            <a:graphic xmlns:a="http://schemas.openxmlformats.org/drawingml/2006/main">
+              <a:graphicData uri="http://schemas.openxmlformats.org/drawingml/2006/picture">
+                <pic:pic xmlns:pic="http://schemas.openxmlformats.org/drawingml/2006/picture">
+                  <pic:nvPicPr>
+                    <pic:cNvPr id="920323495" name="Picture 1" descr="A screen shot of a computer&#10;&#10;Description automatically generated"/>
+                    <pic:cNvPicPr/>
+                  </pic:nvPicPr>
+                  <pic:blipFill>
+                    <a:blip r:embed="rId24"/>
+                    <a:stretch>
+                      <a:fillRect/>
+                    </a:stretch>
+                  </pic:blipFill>
+                  <pic:spPr>
+                    <a:xfrm>
+                      <a:off x="0" y="0"/>
+                      <a:ext cx="6116320" cy="886460"/>
+                    </a:xfrm>
+                    <a:prstGeom prst="rect">
+                      <a:avLst/>
+                    </a:prstGeom>
+                  </pic:spPr>
+                </pic:pic>
+              </a:graphicData>
+            </a:graphic>
+          </wp:inline>
+        </w:drawing>
+      </w:r>
+    </w:p>
+    <w:p>
+      <w:pPr>
+        <w:pStyle w:val="ColorfulList-Accent11"/>
+        <w:numPr>
+          <w:ilvl w:val="0"/>
+          <w:numId w:val="1"/>
+        </w:numPr>
         <w:rPr>
           <w:rStyle w:val="SubtleReference"/>
         </w:rPr>
@@ -1431,13 +1780,7 @@
         <w:rPr>
           <w:rStyle w:val="SubtleReference"/>
         </w:rPr>
-        <w:t xml:space="preserve">The </w:t>
-      </w:r>
-      <w:r>
-        <w:rPr>
-          <w:rStyle w:val="SubtleReference"/>
-        </w:rPr>
-        <w:t>basic functionality was relatively simple to implement however I had some issues around testing and various other parameter implementation, mainly to do with creating the dictionary and not understanding exactly what was being stored there.</w:t>
+        <w:t xml:space="preserve">Patrol was incredibly easy to implement, as was the bullet class and basic functionality of getting it to shoot at a point. Getting the hit accuracy when the bullet was accurate was difficult however. </w:t>
       </w:r>
     </w:p>
     <w:p>
@@ -1448,6 +1791,24 @@
           <w:rStyle w:val="SubtleReference"/>
         </w:rPr>
       </w:pPr>
+      <w:r>
+        <w:rPr>
+          <w:rStyle w:val="SubtleReference"/>
+        </w:rPr>
+        <w:t xml:space="preserve">It was adjusting the code to have an iterative calculation and adjusting the pursuit provided calculation to use distance divided by </w:t>
+      </w:r>
+      <w:r>
+        <w:rPr>
+          <w:rStyle w:val="SubtleReference"/>
+        </w:rPr>
+        <w:t>only</w:t>
+      </w:r>
+      <w:r>
+        <w:rPr>
+          <w:rStyle w:val="SubtleReference"/>
+        </w:rPr>
+        <w:t xml:space="preserve"> bullet speed that allowed the accuracy to be good, it has trouble with the accelerating target but once the velocity is stable its perfectly accurate. </w:t>
+      </w:r>
     </w:p>
     <w:p>
       <w:pPr>
@@ -1461,21 +1822,31 @@
         <w:rPr>
           <w:rStyle w:val="SubtleReference"/>
         </w:rPr>
-        <w:t xml:space="preserve">The testing was seemingly rotating around the same point constantly, which I figured out was first the parameters not adjusting </w:t>
-      </w:r>
-      <w:proofErr w:type="gramStart"/>
-      <w:r>
-        <w:rPr>
-          <w:rStyle w:val="SubtleReference"/>
-        </w:rPr>
-        <w:t>as a result of</w:t>
-      </w:r>
-      <w:proofErr w:type="gramEnd"/>
-      <w:r>
-        <w:rPr>
-          <w:rStyle w:val="SubtleReference"/>
-        </w:rPr>
-        <w:t xml:space="preserve"> the dictionary mistake and second, the radius increments were too large for the scale.</w:t>
+        <w:t>To help with the accuracy while accelerating I adjust the agent to be a little slower and doubled the speed of the bullets that I originally selected.</w:t>
+      </w:r>
+    </w:p>
+    <w:p>
+      <w:pPr>
+        <w:pStyle w:val="ColorfulList-Accent11"/>
+        <w:ind w:left="0"/>
+        <w:rPr>
+          <w:rStyle w:val="SubtleReference"/>
+        </w:rPr>
+      </w:pPr>
+    </w:p>
+    <w:p>
+      <w:pPr>
+        <w:pStyle w:val="ColorfulList-Accent11"/>
+        <w:ind w:left="0"/>
+        <w:rPr>
+          <w:rStyle w:val="SubtleReference"/>
+        </w:rPr>
+      </w:pPr>
+      <w:r>
+        <w:rPr>
+          <w:rStyle w:val="SubtleReference"/>
+        </w:rPr>
+        <w:t>Figuring out how to implement inaccuracy was a little difficult as adjusting the angle of the vector directly was too tricky so instead I added a 1-10% strength positive or negative perp of the bullet vector to add the inaccuracy which can be seen by looking at the predicted green star</w:t>
       </w:r>
     </w:p>
     <w:p>
@@ -1538,7 +1909,7 @@
         <w:rPr>
           <w:rStyle w:val="SubtleReference"/>
         </w:rPr>
-        <w:t>M switches parameter (or group variable modes) increasing through the list, with N doing the inverse</w:t>
+        <w:t>Numpad minus shoots a bullet and numpad:</w:t>
       </w:r>
     </w:p>
     <w:p>
@@ -1549,6 +1920,12 @@
           <w:rStyle w:val="SubtleReference"/>
         </w:rPr>
       </w:pPr>
+      <w:r>
+        <w:rPr>
+          <w:rStyle w:val="SubtleReference"/>
+        </w:rPr>
+        <w:t>1: rifle (fast accurate)</w:t>
+      </w:r>
     </w:p>
     <w:p>
       <w:pPr>
@@ -1562,25 +1939,143 @@
         <w:rPr>
           <w:rStyle w:val="SubtleReference"/>
         </w:rPr>
-        <w:t xml:space="preserve">Left decreases and </w:t>
-      </w:r>
-      <w:proofErr w:type="gramStart"/>
-      <w:r>
-        <w:rPr>
-          <w:rStyle w:val="SubtleReference"/>
-        </w:rPr>
-        <w:t>Right</w:t>
-      </w:r>
-      <w:proofErr w:type="gramEnd"/>
-      <w:r>
-        <w:rPr>
-          <w:rStyle w:val="SubtleReference"/>
-        </w:rPr>
-        <w:t xml:space="preserve"> increases the parameter value</w:t>
+        <w:t>2</w:t>
+      </w:r>
+      <w:r>
+        <w:rPr>
+          <w:rStyle w:val="SubtleReference"/>
+        </w:rPr>
+        <w:t xml:space="preserve">: </w:t>
+      </w:r>
+      <w:r>
+        <w:rPr>
+          <w:rStyle w:val="SubtleReference"/>
+        </w:rPr>
+        <w:t>rocket</w:t>
+      </w:r>
+      <w:r>
+        <w:rPr>
+          <w:rStyle w:val="SubtleReference"/>
+        </w:rPr>
+        <w:t xml:space="preserve"> (fast </w:t>
+      </w:r>
+      <w:r>
+        <w:rPr>
+          <w:rStyle w:val="SubtleReference"/>
+        </w:rPr>
+        <w:t>in</w:t>
+      </w:r>
+      <w:r>
+        <w:rPr>
+          <w:rStyle w:val="SubtleReference"/>
+        </w:rPr>
+        <w:t>accurate)</w:t>
+      </w:r>
+    </w:p>
+    <w:p>
+      <w:pPr>
+        <w:pStyle w:val="ColorfulList-Accent11"/>
+        <w:ind w:left="0"/>
+        <w:rPr>
+          <w:rStyle w:val="SubtleReference"/>
+        </w:rPr>
+      </w:pPr>
+      <w:r>
+        <w:rPr>
+          <w:rStyle w:val="SubtleReference"/>
+        </w:rPr>
+        <w:t>3</w:t>
+      </w:r>
+      <w:r>
+        <w:rPr>
+          <w:rStyle w:val="SubtleReference"/>
+        </w:rPr>
+        <w:t xml:space="preserve">: </w:t>
+      </w:r>
+      <w:r>
+        <w:rPr>
+          <w:rStyle w:val="SubtleReference"/>
+        </w:rPr>
+        <w:t>pistol</w:t>
+      </w:r>
+      <w:r>
+        <w:rPr>
+          <w:rStyle w:val="SubtleReference"/>
+        </w:rPr>
+        <w:t xml:space="preserve"> (</w:t>
+      </w:r>
+      <w:r>
+        <w:rPr>
+          <w:rStyle w:val="SubtleReference"/>
+        </w:rPr>
+        <w:t>slow</w:t>
+      </w:r>
+      <w:r>
+        <w:rPr>
+          <w:rStyle w:val="SubtleReference"/>
+        </w:rPr>
+        <w:t xml:space="preserve"> accurate)</w:t>
+      </w:r>
+    </w:p>
+    <w:p>
+      <w:pPr>
+        <w:pStyle w:val="ColorfulList-Accent11"/>
+        <w:ind w:left="0"/>
+        <w:rPr>
+          <w:rStyle w:val="SubtleReference"/>
+        </w:rPr>
+      </w:pPr>
+      <w:r>
+        <w:rPr>
+          <w:rStyle w:val="SubtleReference"/>
+        </w:rPr>
+        <w:t>4</w:t>
+      </w:r>
+      <w:r>
+        <w:rPr>
+          <w:rStyle w:val="SubtleReference"/>
+        </w:rPr>
+        <w:t xml:space="preserve">: </w:t>
+      </w:r>
+      <w:r>
+        <w:rPr>
+          <w:rStyle w:val="SubtleReference"/>
+        </w:rPr>
+        <w:t>grenade</w:t>
+      </w:r>
+      <w:r>
+        <w:rPr>
+          <w:rStyle w:val="SubtleReference"/>
+        </w:rPr>
+        <w:t xml:space="preserve"> (</w:t>
+      </w:r>
+      <w:r>
+        <w:rPr>
+          <w:rStyle w:val="SubtleReference"/>
+        </w:rPr>
+        <w:t>slow</w:t>
+      </w:r>
+      <w:r>
+        <w:rPr>
+          <w:rStyle w:val="SubtleReference"/>
+        </w:rPr>
+        <w:t xml:space="preserve"> </w:t>
+      </w:r>
+      <w:r>
+        <w:rPr>
+          <w:rStyle w:val="SubtleReference"/>
+        </w:rPr>
+        <w:t>in</w:t>
+      </w:r>
+      <w:r>
+        <w:rPr>
+          <w:rStyle w:val="SubtleReference"/>
+        </w:rPr>
+        <w:t>accurate)</w:t>
       </w:r>
     </w:p>
     <w:sectPr>
-      <w:headerReference w:type="default" r:id="rId21"/>
+      <w:headerReference w:type="default" r:id="rId25"/>
       <w:pgSz w:w="11900" w:h="16840"/>
       <w:pgMar w:top="1440" w:right="1134" w:bottom="1440" w:left="1134" w:header="709" w:footer="709" w:gutter="0"/>
       <w:cols w:space="708"/>
@@ -1661,7 +2156,7 @@
       <w:rPr>
         <w:noProof/>
       </w:rPr>
-      <w:t>24/05/24</w:t>
+      <w:t>27/05/24</w:t>
     </w:r>
     <w:r>
       <w:fldChar w:fldCharType="end"/>

</xml_diff>

<commit_message>
reprot 15 minor fix
</commit_message>
<xml_diff>
--- a/15 - Spike - Agent Marksmanship/Spike Report 15.docx
+++ b/15 - Spike - Agent Marksmanship/Spike Report 15.docx
@@ -370,14 +370,13 @@
       <w:r>
         <w:rPr>
           <w:b/>
-          <w:noProof/>
           <w:sz w:val="24"/>
         </w:rPr>
         <w:drawing>
-          <wp:inline distT="0" distB="0" distL="0" distR="0" wp14:anchorId="08A6FBB3" wp14:editId="5E8C311C">
-            <wp:extent cx="6116320" cy="258445"/>
-            <wp:effectExtent l="0" t="0" r="0" b="8255"/>
-            <wp:docPr id="1674884731" name="Picture 1"/>
+          <wp:inline distT="0" distB="0" distL="0" distR="0" wp14:anchorId="648A1B22" wp14:editId="3804569C">
+            <wp:extent cx="6116320" cy="360045"/>
+            <wp:effectExtent l="0" t="0" r="0" b="1905"/>
+            <wp:docPr id="1354426260" name="Picture 1"/>
             <wp:cNvGraphicFramePr>
               <a:graphicFrameLocks xmlns:a="http://schemas.openxmlformats.org/drawingml/2006/main" noChangeAspect="1"/>
             </wp:cNvGraphicFramePr>
@@ -385,7 +384,7 @@
               <a:graphicData uri="http://schemas.openxmlformats.org/drawingml/2006/picture">
                 <pic:pic xmlns:pic="http://schemas.openxmlformats.org/drawingml/2006/picture">
                   <pic:nvPicPr>
-                    <pic:cNvPr id="1674884731" name=""/>
+                    <pic:cNvPr id="1354426260" name=""/>
                     <pic:cNvPicPr/>
                   </pic:nvPicPr>
                   <pic:blipFill>
@@ -397,7 +396,7 @@
                   <pic:spPr>
                     <a:xfrm>
                       <a:off x="0" y="0"/>
-                      <a:ext cx="6116320" cy="258445"/>
+                      <a:ext cx="6116320" cy="360045"/>
                     </a:xfrm>
                     <a:prstGeom prst="rect">
                       <a:avLst/>
@@ -508,6 +507,7 @@
       <w:r>
         <w:rPr>
           <w:rStyle w:val="SubtleReference"/>
+          <w:noProof/>
         </w:rPr>
         <w:drawing>
           <wp:inline distT="0" distB="0" distL="0" distR="0" wp14:anchorId="5E55381B" wp14:editId="36C40CC0">
@@ -585,7 +585,6 @@
         <w:rPr>
           <w:rStyle w:val="SubtleReference"/>
         </w:rPr>
-        <w:lastRenderedPageBreak/>
         <w:t>World.py</w:t>
       </w:r>
     </w:p>
@@ -600,6 +599,7 @@
       <w:r>
         <w:rPr>
           <w:rStyle w:val="SubtleReference"/>
+          <w:noProof/>
         </w:rPr>
         <w:drawing>
           <wp:inline distT="0" distB="0" distL="0" distR="0" wp14:anchorId="3378A3AE" wp14:editId="538D19A1">
@@ -667,6 +667,7 @@
       <w:r>
         <w:rPr>
           <w:rStyle w:val="SubtleReference"/>
+          <w:noProof/>
         </w:rPr>
         <w:drawing>
           <wp:inline distT="0" distB="0" distL="0" distR="0" wp14:anchorId="54FCA7F2" wp14:editId="250CD6D8">
@@ -734,6 +735,7 @@
       <w:r>
         <w:rPr>
           <w:rStyle w:val="SubtleReference"/>
+          <w:noProof/>
         </w:rPr>
         <w:drawing>
           <wp:inline distT="0" distB="0" distL="0" distR="0" wp14:anchorId="777D208D" wp14:editId="1AC87304">
@@ -883,6 +885,7 @@
       <w:r>
         <w:rPr>
           <w:rStyle w:val="SubtleReference"/>
+          <w:noProof/>
         </w:rPr>
         <w:drawing>
           <wp:inline distT="0" distB="0" distL="0" distR="0" wp14:anchorId="47A5E0B9" wp14:editId="0750E5BD">
@@ -941,6 +944,7 @@
       <w:r>
         <w:rPr>
           <w:rStyle w:val="SubtleReference"/>
+          <w:noProof/>
         </w:rPr>
         <w:lastRenderedPageBreak/>
         <w:drawing>
@@ -988,6 +992,7 @@
       <w:r>
         <w:rPr>
           <w:rStyle w:val="SubtleReference"/>
+          <w:noProof/>
         </w:rPr>
         <w:drawing>
           <wp:inline distT="0" distB="0" distL="0" distR="0" wp14:anchorId="45BB36B9" wp14:editId="40AA380F">
@@ -1092,6 +1097,7 @@
       <w:r>
         <w:rPr>
           <w:rStyle w:val="SubtleReference"/>
+          <w:noProof/>
         </w:rPr>
         <w:drawing>
           <wp:inline distT="0" distB="0" distL="0" distR="0" wp14:anchorId="3505551E" wp14:editId="0D9B8861">
@@ -1165,6 +1171,7 @@
       <w:r>
         <w:rPr>
           <w:rStyle w:val="SubtleReference"/>
+          <w:noProof/>
         </w:rPr>
         <w:drawing>
           <wp:inline distT="0" distB="0" distL="0" distR="0" wp14:anchorId="16481BD8" wp14:editId="6760F33A">
@@ -1214,6 +1221,7 @@
       <w:r>
         <w:rPr>
           <w:rStyle w:val="SubtleReference"/>
+          <w:noProof/>
         </w:rPr>
         <w:drawing>
           <wp:inline distT="0" distB="0" distL="0" distR="0" wp14:anchorId="3FF06C9D" wp14:editId="05839ED4">
@@ -1263,6 +1271,7 @@
       <w:r>
         <w:rPr>
           <w:rStyle w:val="SubtleReference"/>
+          <w:noProof/>
         </w:rPr>
         <w:drawing>
           <wp:inline distT="0" distB="0" distL="0" distR="0" wp14:anchorId="57FB7813" wp14:editId="093BC74D">
@@ -1319,35 +1328,27 @@
         <w:t>Added update, check_hit and check_</w:t>
       </w:r>
       <w:r>
-        <w:rPr>
-          <w:rStyle w:val="Header"/>
-        </w:rPr>
         <w:t xml:space="preserve"> </w:t>
       </w:r>
       <w:r>
         <w:rPr>
           <w:rStyle w:val="SubtleReference"/>
         </w:rPr>
-        <w:t>lifetime</w:t>
-      </w:r>
-      <w:r>
-        <w:rPr>
-          <w:rStyle w:val="SubtleReference"/>
-        </w:rPr>
-        <w:t xml:space="preserve"> to bullet to enable removal of bullet after set time (based on speed) and ability to check hit on bullet level</w:t>
-      </w:r>
-    </w:p>
-    <w:p>
-      <w:pPr>
-        <w:pStyle w:val="ColorfulList-Accent11"/>
-        <w:ind w:left="360"/>
-        <w:rPr>
-          <w:rStyle w:val="SubtleReference"/>
-        </w:rPr>
-      </w:pPr>
-      <w:r>
-        <w:rPr>
-          <w:rStyle w:val="SubtleReference"/>
+        <w:t>lifetime to bullet to enable removal of bullet after set time (based on speed) and ability to check hit on bullet level</w:t>
+      </w:r>
+    </w:p>
+    <w:p>
+      <w:pPr>
+        <w:pStyle w:val="ColorfulList-Accent11"/>
+        <w:ind w:left="360"/>
+        <w:rPr>
+          <w:rStyle w:val="SubtleReference"/>
+        </w:rPr>
+      </w:pPr>
+      <w:r>
+        <w:rPr>
+          <w:rStyle w:val="SubtleReference"/>
+          <w:noProof/>
         </w:rPr>
         <w:lastRenderedPageBreak/>
         <w:drawing>
@@ -1413,6 +1414,7 @@
       <w:r>
         <w:rPr>
           <w:rStyle w:val="SubtleReference"/>
+          <w:noProof/>
         </w:rPr>
         <w:drawing>
           <wp:inline distT="0" distB="0" distL="0" distR="0" wp14:anchorId="6B881193" wp14:editId="38CBCCC4">
@@ -1480,6 +1482,7 @@
       <w:r>
         <w:rPr>
           <w:rStyle w:val="SubtleReference"/>
+          <w:noProof/>
         </w:rPr>
         <w:drawing>
           <wp:inline distT="0" distB="0" distL="0" distR="0" wp14:anchorId="0A87B637" wp14:editId="45C0CEDE">
@@ -1562,6 +1565,7 @@
       <w:r>
         <w:rPr>
           <w:rStyle w:val="SubtleReference"/>
+          <w:noProof/>
         </w:rPr>
         <w:drawing>
           <wp:inline distT="0" distB="0" distL="0" distR="0" wp14:anchorId="63A1870B" wp14:editId="4BA62FF2">
@@ -1611,6 +1615,7 @@
       <w:r>
         <w:rPr>
           <w:rStyle w:val="SubtleReference"/>
+          <w:noProof/>
         </w:rPr>
         <w:lastRenderedPageBreak/>
         <w:drawing>
@@ -1679,6 +1684,7 @@
       <w:r>
         <w:rPr>
           <w:rStyle w:val="SubtleReference"/>
+          <w:noProof/>
         </w:rPr>
         <w:drawing>
           <wp:inline distT="0" distB="0" distL="0" distR="0" wp14:anchorId="4C4F1199" wp14:editId="563060DD">
@@ -1795,19 +1801,7 @@
         <w:rPr>
           <w:rStyle w:val="SubtleReference"/>
         </w:rPr>
-        <w:t xml:space="preserve">It was adjusting the code to have an iterative calculation and adjusting the pursuit provided calculation to use distance divided by </w:t>
-      </w:r>
-      <w:r>
-        <w:rPr>
-          <w:rStyle w:val="SubtleReference"/>
-        </w:rPr>
-        <w:t>only</w:t>
-      </w:r>
-      <w:r>
-        <w:rPr>
-          <w:rStyle w:val="SubtleReference"/>
-        </w:rPr>
-        <w:t xml:space="preserve"> bullet speed that allowed the accuracy to be good, it has trouble with the accelerating target but once the velocity is stable its perfectly accurate. </w:t>
+        <w:t xml:space="preserve">It was adjusting the code to have an iterative calculation and adjusting the pursuit provided calculation to use distance divided by only bullet speed that allowed the accuracy to be good, it has trouble with the accelerating target but once the velocity is stable its perfectly accurate. </w:t>
       </w:r>
     </w:p>
     <w:p>
@@ -1945,31 +1939,7 @@
         <w:rPr>
           <w:rStyle w:val="SubtleReference"/>
         </w:rPr>
-        <w:t xml:space="preserve">: </w:t>
-      </w:r>
-      <w:r>
-        <w:rPr>
-          <w:rStyle w:val="SubtleReference"/>
-        </w:rPr>
-        <w:t>rocket</w:t>
-      </w:r>
-      <w:r>
-        <w:rPr>
-          <w:rStyle w:val="SubtleReference"/>
-        </w:rPr>
-        <w:t xml:space="preserve"> (fast </w:t>
-      </w:r>
-      <w:r>
-        <w:rPr>
-          <w:rStyle w:val="SubtleReference"/>
-        </w:rPr>
-        <w:t>in</w:t>
-      </w:r>
-      <w:r>
-        <w:rPr>
-          <w:rStyle w:val="SubtleReference"/>
-        </w:rPr>
-        <w:t>accurate)</w:t>
+        <w:t>: rocket (fast inaccurate)</w:t>
       </w:r>
     </w:p>
     <w:p>
@@ -1990,31 +1960,7 @@
         <w:rPr>
           <w:rStyle w:val="SubtleReference"/>
         </w:rPr>
-        <w:t xml:space="preserve">: </w:t>
-      </w:r>
-      <w:r>
-        <w:rPr>
-          <w:rStyle w:val="SubtleReference"/>
-        </w:rPr>
-        <w:t>pistol</w:t>
-      </w:r>
-      <w:r>
-        <w:rPr>
-          <w:rStyle w:val="SubtleReference"/>
-        </w:rPr>
-        <w:t xml:space="preserve"> (</w:t>
-      </w:r>
-      <w:r>
-        <w:rPr>
-          <w:rStyle w:val="SubtleReference"/>
-        </w:rPr>
-        <w:t>slow</w:t>
-      </w:r>
-      <w:r>
-        <w:rPr>
-          <w:rStyle w:val="SubtleReference"/>
-        </w:rPr>
-        <w:t xml:space="preserve"> accurate)</w:t>
+        <w:t>: pistol (slow accurate)</w:t>
       </w:r>
     </w:p>
     <w:p>
@@ -2035,43 +1981,7 @@
         <w:rPr>
           <w:rStyle w:val="SubtleReference"/>
         </w:rPr>
-        <w:t xml:space="preserve">: </w:t>
-      </w:r>
-      <w:r>
-        <w:rPr>
-          <w:rStyle w:val="SubtleReference"/>
-        </w:rPr>
-        <w:t>grenade</w:t>
-      </w:r>
-      <w:r>
-        <w:rPr>
-          <w:rStyle w:val="SubtleReference"/>
-        </w:rPr>
-        <w:t xml:space="preserve"> (</w:t>
-      </w:r>
-      <w:r>
-        <w:rPr>
-          <w:rStyle w:val="SubtleReference"/>
-        </w:rPr>
-        <w:t>slow</w:t>
-      </w:r>
-      <w:r>
-        <w:rPr>
-          <w:rStyle w:val="SubtleReference"/>
-        </w:rPr>
-        <w:t xml:space="preserve"> </w:t>
-      </w:r>
-      <w:r>
-        <w:rPr>
-          <w:rStyle w:val="SubtleReference"/>
-        </w:rPr>
-        <w:t>in</w:t>
-      </w:r>
-      <w:r>
-        <w:rPr>
-          <w:rStyle w:val="SubtleReference"/>
-        </w:rPr>
-        <w:t>accurate)</w:t>
+        <w:t>: grenade (slow inaccurate)</w:t>
       </w:r>
     </w:p>
     <w:sectPr>

</xml_diff>